<commit_message>
cleaned out error files but this should have been cleared out earlier in the code?
</commit_message>
<xml_diff>
--- a/Bonnie's Codes/DOCUMENTATION/ProgressiveRatio_Notes_QC.docx
+++ b/Bonnie's Codes/DOCUMENTATION/ProgressiveRatio_Notes_QC.docx
@@ -51,12 +51,48 @@
       <w:r>
         <w:rPr>
           <w:rFonts w:ascii="Calibri" w:hAnsi="Calibri" w:eastAsia="Calibri" w:cs="Calibri"/>
-          <w:noProof w:val="0"/>
-          <w:sz w:val="22"/>
-          <w:szCs w:val="22"/>
-          <w:lang w:val="en-US"/>
-        </w:rPr>
-        <w:t xml:space="preserve">ID’s that have more sessions than number of rows because there are red rows to remove – </w:t>
+          <w:b w:val="1"/>
+          <w:bCs w:val="1"/>
+          <w:noProof w:val="0"/>
+          <w:sz w:val="22"/>
+          <w:szCs w:val="22"/>
+          <w:lang w:val="en-US"/>
+        </w:rPr>
+        <w:t>I</w:t>
+      </w:r>
+      <w:r>
+        <w:rPr>
+          <w:rFonts w:ascii="Calibri" w:hAnsi="Calibri" w:eastAsia="Calibri" w:cs="Calibri"/>
+          <w:b w:val="1"/>
+          <w:bCs w:val="1"/>
+          <w:noProof w:val="0"/>
+          <w:sz w:val="22"/>
+          <w:szCs w:val="22"/>
+          <w:lang w:val="en-US"/>
+        </w:rPr>
+        <w:t>D’</w:t>
+      </w:r>
+      <w:r>
+        <w:rPr>
+          <w:rFonts w:ascii="Calibri" w:hAnsi="Calibri" w:eastAsia="Calibri" w:cs="Calibri"/>
+          <w:b w:val="1"/>
+          <w:bCs w:val="1"/>
+          <w:noProof w:val="0"/>
+          <w:sz w:val="22"/>
+          <w:szCs w:val="22"/>
+          <w:lang w:val="en-US"/>
+        </w:rPr>
+        <w:t>s that have more sessions than number of rows because there are red rows to remove</w:t>
+      </w:r>
+      <w:r>
+        <w:rPr>
+          <w:rFonts w:ascii="Calibri" w:hAnsi="Calibri" w:eastAsia="Calibri" w:cs="Calibri"/>
+          <w:noProof w:val="0"/>
+          <w:sz w:val="22"/>
+          <w:szCs w:val="22"/>
+          <w:lang w:val="en-US"/>
+        </w:rPr>
+        <w:t xml:space="preserve"> – </w:t>
       </w:r>
       <w:r>
         <w:rPr>
@@ -91,10 +127,10 @@
       </w:pPr>
       <w:r>
         <w:drawing>
-          <wp:inline wp14:editId="0A972AB9" wp14:anchorId="0AC1724F">
+          <wp:inline wp14:editId="57BD0A88" wp14:anchorId="0AC1724F">
             <wp:extent cx="381000" cy="857250"/>
             <wp:effectExtent l="0" t="0" r="0" b="0"/>
-            <wp:docPr id="139758580" name="" title=""/>
+            <wp:docPr id="496755871" name="" title=""/>
             <wp:cNvGraphicFramePr>
               <a:graphicFrameLocks noChangeAspect="1"/>
             </wp:cNvGraphicFramePr>
@@ -106,7 +142,7 @@
                     <pic:cNvPicPr/>
                   </pic:nvPicPr>
                   <pic:blipFill>
-                    <a:blip r:embed="R640e2f046e894a18">
+                    <a:blip r:embed="R0e90f7300941424c">
                       <a:extLst>
                         <a:ext xmlns:a="http://schemas.openxmlformats.org/drawingml/2006/main" uri="{28A0092B-C50C-407E-A947-70E740481C1C}">
                           <a14:useLocalDpi val="0"/>
@@ -139,15 +175,229 @@
         <w:spacing w:after="160" w:line="259" w:lineRule="auto"/>
         <w:jc w:val="left"/>
       </w:pPr>
-      <w:r>
-        <w:rPr>
-          <w:rFonts w:ascii="Calibri" w:hAnsi="Calibri" w:eastAsia="Calibri" w:cs="Calibri"/>
-          <w:noProof w:val="0"/>
-          <w:sz w:val="22"/>
-          <w:szCs w:val="22"/>
-          <w:lang w:val="en-US"/>
-        </w:rPr>
-        <w:t>Jhou_ProgRatio_test %&gt;% group_by(labanimalid) %&gt;% add_count(n = n())  %&gt;% dplyr::filter(max(session) != n) %&gt;% select(labanimalid) %&gt;% unique()</w:t>
+      <w:proofErr w:type="spellStart"/>
+      <w:r>
+        <w:rPr>
+          <w:rFonts w:ascii="Calibri" w:hAnsi="Calibri" w:eastAsia="Calibri" w:cs="Calibri"/>
+          <w:noProof w:val="0"/>
+          <w:sz w:val="22"/>
+          <w:szCs w:val="22"/>
+          <w:lang w:val="en-US"/>
+        </w:rPr>
+        <w:t>Jhou_ProgRatio_test</w:t>
+      </w:r>
+      <w:proofErr w:type="spellEnd"/>
+      <w:r>
+        <w:rPr>
+          <w:rFonts w:ascii="Calibri" w:hAnsi="Calibri" w:eastAsia="Calibri" w:cs="Calibri"/>
+          <w:noProof w:val="0"/>
+          <w:sz w:val="22"/>
+          <w:szCs w:val="22"/>
+          <w:lang w:val="en-US"/>
+        </w:rPr>
+        <w:t xml:space="preserve"> %&gt;% </w:t>
+      </w:r>
+      <w:proofErr w:type="spellStart"/>
+      <w:r>
+        <w:rPr>
+          <w:rFonts w:ascii="Calibri" w:hAnsi="Calibri" w:eastAsia="Calibri" w:cs="Calibri"/>
+          <w:noProof w:val="0"/>
+          <w:sz w:val="22"/>
+          <w:szCs w:val="22"/>
+          <w:lang w:val="en-US"/>
+        </w:rPr>
+        <w:t>group_by</w:t>
+      </w:r>
+      <w:proofErr w:type="spellEnd"/>
+      <w:r>
+        <w:rPr>
+          <w:rFonts w:ascii="Calibri" w:hAnsi="Calibri" w:eastAsia="Calibri" w:cs="Calibri"/>
+          <w:noProof w:val="0"/>
+          <w:sz w:val="22"/>
+          <w:szCs w:val="22"/>
+          <w:lang w:val="en-US"/>
+        </w:rPr>
+        <w:t>(</w:t>
+      </w:r>
+      <w:proofErr w:type="spellStart"/>
+      <w:r>
+        <w:rPr>
+          <w:rFonts w:ascii="Calibri" w:hAnsi="Calibri" w:eastAsia="Calibri" w:cs="Calibri"/>
+          <w:noProof w:val="0"/>
+          <w:sz w:val="22"/>
+          <w:szCs w:val="22"/>
+          <w:lang w:val="en-US"/>
+        </w:rPr>
+        <w:t>labanimalid</w:t>
+      </w:r>
+      <w:proofErr w:type="spellEnd"/>
+      <w:r>
+        <w:rPr>
+          <w:rFonts w:ascii="Calibri" w:hAnsi="Calibri" w:eastAsia="Calibri" w:cs="Calibri"/>
+          <w:noProof w:val="0"/>
+          <w:sz w:val="22"/>
+          <w:szCs w:val="22"/>
+          <w:lang w:val="en-US"/>
+        </w:rPr>
+        <w:t xml:space="preserve">) %&gt;% </w:t>
+      </w:r>
+      <w:proofErr w:type="spellStart"/>
+      <w:r>
+        <w:rPr>
+          <w:rFonts w:ascii="Calibri" w:hAnsi="Calibri" w:eastAsia="Calibri" w:cs="Calibri"/>
+          <w:noProof w:val="0"/>
+          <w:sz w:val="22"/>
+          <w:szCs w:val="22"/>
+          <w:lang w:val="en-US"/>
+        </w:rPr>
+        <w:t>add_count</w:t>
+      </w:r>
+      <w:proofErr w:type="spellEnd"/>
+      <w:r>
+        <w:rPr>
+          <w:rFonts w:ascii="Calibri" w:hAnsi="Calibri" w:eastAsia="Calibri" w:cs="Calibri"/>
+          <w:noProof w:val="0"/>
+          <w:sz w:val="22"/>
+          <w:szCs w:val="22"/>
+          <w:lang w:val="en-US"/>
+        </w:rPr>
+        <w:t xml:space="preserve">(n = n())  %&gt;% </w:t>
+      </w:r>
+      <w:proofErr w:type="spellStart"/>
+      <w:r>
+        <w:rPr>
+          <w:rFonts w:ascii="Calibri" w:hAnsi="Calibri" w:eastAsia="Calibri" w:cs="Calibri"/>
+          <w:noProof w:val="0"/>
+          <w:sz w:val="22"/>
+          <w:szCs w:val="22"/>
+          <w:lang w:val="en-US"/>
+        </w:rPr>
+        <w:t>dplyr</w:t>
+      </w:r>
+      <w:proofErr w:type="spellEnd"/>
+      <w:r>
+        <w:rPr>
+          <w:rFonts w:ascii="Calibri" w:hAnsi="Calibri" w:eastAsia="Calibri" w:cs="Calibri"/>
+          <w:noProof w:val="0"/>
+          <w:sz w:val="22"/>
+          <w:szCs w:val="22"/>
+          <w:lang w:val="en-US"/>
+        </w:rPr>
+        <w:t>::filter(max(session) != n) %&gt;% select(</w:t>
+      </w:r>
+      <w:proofErr w:type="spellStart"/>
+      <w:r>
+        <w:rPr>
+          <w:rFonts w:ascii="Calibri" w:hAnsi="Calibri" w:eastAsia="Calibri" w:cs="Calibri"/>
+          <w:noProof w:val="0"/>
+          <w:sz w:val="22"/>
+          <w:szCs w:val="22"/>
+          <w:lang w:val="en-US"/>
+        </w:rPr>
+        <w:t>labanimalid</w:t>
+      </w:r>
+      <w:proofErr w:type="spellEnd"/>
+      <w:r>
+        <w:rPr>
+          <w:rFonts w:ascii="Calibri" w:hAnsi="Calibri" w:eastAsia="Calibri" w:cs="Calibri"/>
+          <w:noProof w:val="0"/>
+          <w:sz w:val="22"/>
+          <w:szCs w:val="22"/>
+          <w:lang w:val="en-US"/>
+        </w:rPr>
+        <w:t>) %&gt;% unique()</w:t>
+      </w:r>
+    </w:p>
+    <w:p>
+      <w:pPr>
+        <w:pStyle w:val="Normal"/>
+        <w:spacing w:after="160" w:line="259" w:lineRule="auto"/>
+        <w:jc w:val="left"/>
+        <w:rPr>
+          <w:rFonts w:ascii="Calibri" w:hAnsi="Calibri" w:eastAsia="Calibri" w:cs="Calibri"/>
+          <w:noProof w:val="0"/>
+          <w:sz w:val="22"/>
+          <w:szCs w:val="22"/>
+          <w:lang w:val="en-US"/>
+        </w:rPr>
+      </w:pPr>
+    </w:p>
+    <w:p>
+      <w:pPr>
+        <w:pStyle w:val="Normal"/>
+        <w:spacing w:after="160" w:line="259" w:lineRule="auto"/>
+        <w:jc w:val="left"/>
+        <w:rPr>
+          <w:rFonts w:ascii="Calibri" w:hAnsi="Calibri" w:eastAsia="Calibri" w:cs="Calibri"/>
+          <w:b w:val="1"/>
+          <w:bCs w:val="1"/>
+          <w:noProof w:val="0"/>
+          <w:sz w:val="22"/>
+          <w:szCs w:val="22"/>
+          <w:lang w:val="en-US"/>
+        </w:rPr>
+      </w:pPr>
+      <w:r>
+        <w:rPr>
+          <w:rFonts w:ascii="Calibri" w:hAnsi="Calibri" w:eastAsia="Calibri" w:cs="Calibri"/>
+          <w:b w:val="1"/>
+          <w:bCs w:val="1"/>
+          <w:noProof w:val="0"/>
+          <w:sz w:val="22"/>
+          <w:szCs w:val="22"/>
+          <w:lang w:val="en-US"/>
+        </w:rPr>
+        <w:t>Error files</w:t>
+      </w:r>
+    </w:p>
+    <w:p>
+      <w:pPr>
+        <w:pStyle w:val="Normal"/>
+        <w:spacing w:after="160" w:line="259" w:lineRule="auto"/>
+        <w:jc w:val="left"/>
+      </w:pPr>
+      <w:r>
+        <w:drawing>
+          <wp:inline wp14:editId="55F5C907" wp14:anchorId="30C30244">
+            <wp:extent cx="4572000" cy="723900"/>
+            <wp:effectExtent l="0" t="0" r="0" b="0"/>
+            <wp:docPr id="1879083242" name="" title=""/>
+            <wp:cNvGraphicFramePr>
+              <a:graphicFrameLocks noChangeAspect="1"/>
+            </wp:cNvGraphicFramePr>
+            <a:graphic>
+              <a:graphicData uri="http://schemas.openxmlformats.org/drawingml/2006/picture">
+                <pic:pic>
+                  <pic:nvPicPr>
+                    <pic:cNvPr id="0" name=""/>
+                    <pic:cNvPicPr/>
+                  </pic:nvPicPr>
+                  <pic:blipFill>
+                    <a:blip r:embed="R2d8e3fb6134a4070">
+                      <a:extLst>
+                        <a:ext xmlns:a="http://schemas.openxmlformats.org/drawingml/2006/main" uri="{28A0092B-C50C-407E-A947-70E740481C1C}">
+                          <a14:useLocalDpi val="0"/>
+                        </a:ext>
+                      </a:extLst>
+                    </a:blip>
+                    <a:stretch>
+                      <a:fillRect/>
+                    </a:stretch>
+                  </pic:blipFill>
+                  <pic:spPr>
+                    <a:xfrm>
+                      <a:off x="0" y="0"/>
+                      <a:ext cx="4572000" cy="723900"/>
+                    </a:xfrm>
+                    <a:prstGeom prst="rect">
+                      <a:avLst/>
+                    </a:prstGeom>
+                  </pic:spPr>
+                </pic:pic>
+              </a:graphicData>
+            </a:graphic>
+          </wp:inline>
+        </w:drawing>
       </w:r>
     </w:p>
     <w:p>

</xml_diff>